<commit_message>
2 Functional Requirements have been deleted, 1 added, 2 updated
</commit_message>
<xml_diff>
--- a/Phase 1/Project-Phase-01-CS310-G-171.docx
+++ b/Phase 1/Project-Phase-01-CS310-G-171.docx
@@ -455,12 +455,12 @@
                 <wp:inline distB="0" distT="0" distL="0" distR="0">
                   <wp:extent cx="874963" cy="942268"/>
                   <wp:effectExtent b="0" l="0" r="0" t="0"/>
-                  <wp:docPr descr="A description..." id="5" name="image3.gif"/>
+                  <wp:docPr descr="A description..." id="5" name="image4.gif"/>
                   <a:graphic>
                     <a:graphicData uri="http://schemas.openxmlformats.org/drawingml/2006/picture">
                       <pic:pic>
                         <pic:nvPicPr>
-                          <pic:cNvPr descr="A description..." id="0" name="image3.gif"/>
+                          <pic:cNvPr descr="A description..." id="0" name="image4.gif"/>
                           <pic:cNvPicPr preferRelativeResize="0"/>
                         </pic:nvPicPr>
                         <pic:blipFill>
@@ -3184,7 +3184,7 @@
                 <w:rFonts w:ascii="Times New Roman" w:cs="Times New Roman" w:eastAsia="Times New Roman" w:hAnsi="Times New Roman"/>
                 <w:rtl w:val="0"/>
               </w:rPr>
-              <w:t xml:space="preserve">3.2.17 FR17/Contact us/Functional requirement 17</w:t>
+              <w:t xml:space="preserve">3.2.17 FR17/Filter/Functional requirement 17</w:t>
             </w:r>
           </w:hyperlink>
           <w:r>
@@ -3205,54 +3205,6 @@
               <w:rtl w:val="0"/>
             </w:rPr>
             <w:t xml:space="preserve">15</w:t>
-          </w:r>
-          <w:r>
-            <w:fldChar w:fldCharType="end"/>
-          </w:r>
-          <w:r>
-            <w:rPr>
-              <w:rtl w:val="0"/>
-            </w:rPr>
-          </w:r>
-        </w:p>
-        <w:p>
-          <w:pPr>
-            <w:tabs>
-              <w:tab w:val="right" w:pos="10794.330708661419"/>
-            </w:tabs>
-            <w:spacing w:before="60" w:line="240" w:lineRule="auto"/>
-            <w:ind w:left="1440" w:firstLine="0"/>
-            <w:rPr>
-              <w:rFonts w:ascii="Times New Roman" w:cs="Times New Roman" w:eastAsia="Times New Roman" w:hAnsi="Times New Roman"/>
-            </w:rPr>
-          </w:pPr>
-          <w:hyperlink w:anchor="_oj91e1a8ppm9">
-            <w:r>
-              <w:rPr>
-                <w:rFonts w:ascii="Times New Roman" w:cs="Times New Roman" w:eastAsia="Times New Roman" w:hAnsi="Times New Roman"/>
-                <w:rtl w:val="0"/>
-              </w:rPr>
-              <w:t xml:space="preserve">3.2.18 FR18/About us/Functional requirement 18</w:t>
-            </w:r>
-          </w:hyperlink>
-          <w:r>
-            <w:rPr>
-              <w:rFonts w:ascii="Times New Roman" w:cs="Times New Roman" w:eastAsia="Times New Roman" w:hAnsi="Times New Roman"/>
-              <w:rtl w:val="0"/>
-            </w:rPr>
-            <w:tab/>
-          </w:r>
-          <w:r>
-            <w:fldChar w:fldCharType="begin"/>
-            <w:instrText xml:space="preserve"> PAGEREF _oj91e1a8ppm9 \h </w:instrText>
-            <w:fldChar w:fldCharType="separate"/>
-          </w:r>
-          <w:r>
-            <w:rPr>
-              <w:rFonts w:ascii="Times New Roman" w:cs="Times New Roman" w:eastAsia="Times New Roman" w:hAnsi="Times New Roman"/>
-              <w:rtl w:val="0"/>
-            </w:rPr>
-            <w:t xml:space="preserve">16</w:t>
           </w:r>
           <w:r>
             <w:fldChar w:fldCharType="end"/>
@@ -3893,12 +3845,12 @@
           <wp:inline distB="114300" distT="114300" distL="114300" distR="114300">
             <wp:extent cx="2456925" cy="2456925"/>
             <wp:effectExtent b="0" l="0" r="0" t="0"/>
-            <wp:docPr id="3" name="image1.png"/>
+            <wp:docPr id="3" name="image2.png"/>
             <a:graphic>
               <a:graphicData uri="http://schemas.openxmlformats.org/drawingml/2006/picture">
                 <pic:pic>
                   <pic:nvPicPr>
-                    <pic:cNvPr id="0" name="image1.png"/>
+                    <pic:cNvPr id="0" name="image2.png"/>
                     <pic:cNvPicPr preferRelativeResize="0"/>
                   </pic:nvPicPr>
                   <pic:blipFill>
@@ -7370,12 +7322,12 @@
             <wp:extent cx="1931137" cy="2406925"/>
             <wp:effectExtent b="0" l="0" r="0" t="0"/>
             <wp:wrapSquare wrapText="bothSides" distB="114300" distT="114300" distL="114300" distR="114300"/>
-            <wp:docPr id="2" name="image2.jpg"/>
+            <wp:docPr id="2" name="image3.jpg"/>
             <a:graphic>
               <a:graphicData uri="http://schemas.openxmlformats.org/drawingml/2006/picture">
                 <pic:pic>
                   <pic:nvPicPr>
-                    <pic:cNvPr id="0" name="image2.jpg"/>
+                    <pic:cNvPr id="0" name="image3.jpg"/>
                     <pic:cNvPicPr preferRelativeResize="0"/>
                   </pic:nvPicPr>
                   <pic:blipFill>
@@ -9215,12 +9167,12 @@
           <wp:inline distB="57150" distT="57150" distL="57150" distR="57150">
             <wp:extent cx="1609725" cy="2947988"/>
             <wp:effectExtent b="0" l="0" r="0" t="0"/>
-            <wp:docPr id="4" name="image4.png"/>
+            <wp:docPr id="4" name="image1.png"/>
             <a:graphic>
               <a:graphicData uri="http://schemas.openxmlformats.org/drawingml/2006/picture">
                 <pic:pic>
                   <pic:nvPicPr>
-                    <pic:cNvPr id="0" name="image4.png"/>
+                    <pic:cNvPr id="0" name="image1.png"/>
                     <pic:cNvPicPr preferRelativeResize="0"/>
                   </pic:nvPicPr>
                   <pic:blipFill>
@@ -16200,7 +16152,7 @@
           <w:szCs w:val="24"/>
           <w:rtl w:val="0"/>
         </w:rPr>
-        <w:t xml:space="preserve">When the user clicks the gear icon “⚙️” (FR16) on the bottom left of the user interface there will be a lamp icon “💡” if the user clicks it the user interface will turn to dark mode “make the user interface darker”, if the user interface is already on dark mode and the user click the lamp icon again it will change to the main theme which is light mode.</w:t>
+        <w:t xml:space="preserve">When the user clicks the gear icon “⚙️” (FR16) on the bottom left of the user interface there will be an icon and the user will see next to it “Dark mode” if the user clicks it the user interface will turn to dark mode “make the user interface darker”, if the user interface is already on dark mode and the user click the button again it will change to the main theme which is light mode.</w:t>
       </w:r>
     </w:p>
     <w:p>
@@ -16629,7 +16581,7 @@
           <w:szCs w:val="24"/>
           <w:rtl w:val="0"/>
         </w:rPr>
-        <w:t xml:space="preserve">If the user clicks the gear icon “⚙️” the settings page will appear on the user interface, on this page the user will be able to change the theme of the user interface from dark mode to light mode or the opposite (FR15), and there will be two more options which are contact us (FR17) and about us (FR18) .</w:t>
+        <w:t xml:space="preserve">If the user clicks the gear icon “⚙️” the settings page will appear on the user interface, on this page the user will be able to change the theme of the user interface from dark mode to light mode or the opposite (FR15), and there will be five more options which are contact us, about us, notifications, app feedback, rate the app.</w:t>
       </w:r>
     </w:p>
     <w:p>
@@ -16790,7 +16742,7 @@
         <w:rPr>
           <w:rtl w:val="0"/>
         </w:rPr>
-        <w:t xml:space="preserve">3.2.17 FR17/Contact us/Functional requirement 17</w:t>
+        <w:t xml:space="preserve">3.2.17 FR17/Filter/Functional requirement 17</w:t>
       </w:r>
     </w:p>
     <w:p>
@@ -16823,7 +16775,27 @@
           <w:szCs w:val="24"/>
           <w:rtl w:val="0"/>
         </w:rPr>
-        <w:t xml:space="preserve"> FR17.   </w:t>
+        <w:t xml:space="preserve"> </w:t>
+      </w:r>
+      <w:r>
+        <w:rPr>
+          <w:rFonts w:ascii="Times New Roman" w:cs="Times New Roman" w:eastAsia="Times New Roman" w:hAnsi="Times New Roman"/>
+          <w:i w:val="1"/>
+          <w:sz w:val="24"/>
+          <w:szCs w:val="24"/>
+          <w:rtl w:val="0"/>
+        </w:rPr>
+        <w:t xml:space="preserve">FR17</w:t>
+      </w:r>
+      <w:r>
+        <w:rPr>
+          <w:rFonts w:ascii="Times New Roman" w:cs="Times New Roman" w:eastAsia="Times New Roman" w:hAnsi="Times New Roman"/>
+          <w:i w:val="1"/>
+          <w:sz w:val="24"/>
+          <w:szCs w:val="24"/>
+          <w:rtl w:val="0"/>
+        </w:rPr>
+        <w:t xml:space="preserve">.   </w:t>
       </w:r>
       <w:r>
         <w:rPr>
@@ -16860,7 +16832,7 @@
           <w:szCs w:val="24"/>
           <w:rtl w:val="0"/>
         </w:rPr>
-        <w:t xml:space="preserve"> Contact us.</w:t>
+        <w:t xml:space="preserve"> Filter.</w:t>
       </w:r>
     </w:p>
     <w:p>
@@ -16892,7 +16864,7 @@
           <w:szCs w:val="24"/>
           <w:rtl w:val="0"/>
         </w:rPr>
-        <w:t xml:space="preserve">It's a function in the settings page (FR16) that’s added to the user the choice to contact the developer team if there is a problem.</w:t>
+        <w:t xml:space="preserve">It's a feature that lets the user organize the items that been shown in the result page (FR2) by different ways.</w:t>
       </w:r>
     </w:p>
     <w:p>
@@ -16924,7 +16896,7 @@
           <w:szCs w:val="24"/>
           <w:rtl w:val="0"/>
         </w:rPr>
-        <w:t xml:space="preserve">User must click the gear icon so he/she can open the settings page (FR16).</w:t>
+        <w:t xml:space="preserve">User must click the filter button.</w:t>
       </w:r>
     </w:p>
     <w:p>
@@ -16994,6 +16966,38 @@
           <w:szCs w:val="24"/>
           <w:rtl w:val="0"/>
         </w:rPr>
+        <w:t xml:space="preserve"> Organized items by a specific way.</w:t>
+      </w:r>
+    </w:p>
+    <w:p>
+      <w:pPr>
+        <w:widowControl w:val="0"/>
+        <w:ind w:right="-9.600000000000364"/>
+        <w:rPr>
+          <w:rFonts w:ascii="Times New Roman" w:cs="Times New Roman" w:eastAsia="Times New Roman" w:hAnsi="Times New Roman"/>
+          <w:i w:val="1"/>
+          <w:sz w:val="24"/>
+          <w:szCs w:val="24"/>
+        </w:rPr>
+      </w:pPr>
+      <w:r>
+        <w:rPr>
+          <w:rFonts w:ascii="Times New Roman" w:cs="Times New Roman" w:eastAsia="Times New Roman" w:hAnsi="Times New Roman"/>
+          <w:b w:val="1"/>
+          <w:sz w:val="24"/>
+          <w:szCs w:val="24"/>
+          <w:rtl w:val="0"/>
+        </w:rPr>
+        <w:t xml:space="preserve">Destination:</w:t>
+      </w:r>
+      <w:r>
+        <w:rPr>
+          <w:rFonts w:ascii="Times New Roman" w:cs="Times New Roman" w:eastAsia="Times New Roman" w:hAnsi="Times New Roman"/>
+          <w:i w:val="1"/>
+          <w:sz w:val="24"/>
+          <w:szCs w:val="24"/>
+          <w:rtl w:val="0"/>
+        </w:rPr>
         <w:t xml:space="preserve"> None.</w:t>
       </w:r>
     </w:p>
@@ -17016,38 +17020,6 @@
           <w:szCs w:val="24"/>
           <w:rtl w:val="0"/>
         </w:rPr>
-        <w:t xml:space="preserve">Destination: </w:t>
-      </w:r>
-      <w:r>
-        <w:rPr>
-          <w:rFonts w:ascii="Times New Roman" w:cs="Times New Roman" w:eastAsia="Times New Roman" w:hAnsi="Times New Roman"/>
-          <w:i w:val="1"/>
-          <w:sz w:val="24"/>
-          <w:szCs w:val="24"/>
-          <w:rtl w:val="0"/>
-        </w:rPr>
-        <w:t xml:space="preserve">Contact us page.</w:t>
-      </w:r>
-    </w:p>
-    <w:p>
-      <w:pPr>
-        <w:widowControl w:val="0"/>
-        <w:ind w:right="-9.600000000000364"/>
-        <w:rPr>
-          <w:rFonts w:ascii="Times New Roman" w:cs="Times New Roman" w:eastAsia="Times New Roman" w:hAnsi="Times New Roman"/>
-          <w:i w:val="1"/>
-          <w:sz w:val="24"/>
-          <w:szCs w:val="24"/>
-        </w:rPr>
-      </w:pPr>
-      <w:r>
-        <w:rPr>
-          <w:rFonts w:ascii="Times New Roman" w:cs="Times New Roman" w:eastAsia="Times New Roman" w:hAnsi="Times New Roman"/>
-          <w:b w:val="1"/>
-          <w:sz w:val="24"/>
-          <w:szCs w:val="24"/>
-          <w:rtl w:val="0"/>
-        </w:rPr>
         <w:t xml:space="preserve">Action: </w:t>
       </w:r>
       <w:r>
@@ -17058,7 +17030,7 @@
           <w:szCs w:val="24"/>
           <w:rtl w:val="0"/>
         </w:rPr>
-        <w:t xml:space="preserve">When the user opens the settings page (FR16) there will be a “Contact us” button, when the user clicks it an information page will appear and there it will include all contact information, Email and a phone number.</w:t>
+        <w:t xml:space="preserve">In the result page (FR2), there will be an icon on the top right, when the user clicks it he/she can organize the items that been shown by different ways for example the most expensive items or cheap items.</w:t>
       </w:r>
     </w:p>
     <w:p>
@@ -17090,7 +17062,7 @@
           <w:szCs w:val="24"/>
           <w:rtl w:val="0"/>
         </w:rPr>
-        <w:t xml:space="preserve">An Email for CRS developer and a phone number so the users can contact US.</w:t>
+        <w:t xml:space="preserve">Result page must have items.</w:t>
       </w:r>
     </w:p>
     <w:p>
@@ -17122,7 +17094,7 @@
           <w:szCs w:val="24"/>
           <w:rtl w:val="0"/>
         </w:rPr>
-        <w:t xml:space="preserve"> None</w:t>
+        <w:t xml:space="preserve"> User must be in result page.</w:t>
       </w:r>
     </w:p>
     <w:p>
@@ -17154,508 +17126,363 @@
           <w:szCs w:val="24"/>
           <w:rtl w:val="0"/>
         </w:rPr>
+        <w:t xml:space="preserve">Items have been organized.</w:t>
+      </w:r>
+    </w:p>
+    <w:p>
+      <w:pPr>
+        <w:widowControl w:val="0"/>
+        <w:ind w:right="-9.600000000000364"/>
+        <w:rPr>
+          <w:rFonts w:ascii="Times New Roman" w:cs="Times New Roman" w:eastAsia="Times New Roman" w:hAnsi="Times New Roman"/>
+          <w:b w:val="1"/>
+          <w:sz w:val="24"/>
+          <w:szCs w:val="24"/>
+        </w:rPr>
+      </w:pPr>
+      <w:r>
+        <w:rPr>
+          <w:rFonts w:ascii="Times New Roman" w:cs="Times New Roman" w:eastAsia="Times New Roman" w:hAnsi="Times New Roman"/>
+          <w:b w:val="1"/>
+          <w:sz w:val="24"/>
+          <w:szCs w:val="24"/>
+          <w:rtl w:val="0"/>
+        </w:rPr>
+        <w:t xml:space="preserve">Side effects: </w:t>
+      </w:r>
+      <w:r>
+        <w:rPr>
+          <w:rFonts w:ascii="Times New Roman" w:cs="Times New Roman" w:eastAsia="Times New Roman" w:hAnsi="Times New Roman"/>
+          <w:i w:val="1"/>
+          <w:sz w:val="24"/>
+          <w:szCs w:val="24"/>
+          <w:rtl w:val="0"/>
+        </w:rPr>
         <w:t xml:space="preserve">None.</w:t>
       </w:r>
-    </w:p>
-    <w:p>
-      <w:pPr>
-        <w:widowControl w:val="0"/>
-        <w:ind w:right="-9.600000000000364"/>
-        <w:rPr>
-          <w:rFonts w:ascii="Times New Roman" w:cs="Times New Roman" w:eastAsia="Times New Roman" w:hAnsi="Times New Roman"/>
-          <w:b w:val="1"/>
-          <w:sz w:val="24"/>
-          <w:szCs w:val="24"/>
-        </w:rPr>
-      </w:pPr>
-      <w:r>
-        <w:rPr>
-          <w:rFonts w:ascii="Times New Roman" w:cs="Times New Roman" w:eastAsia="Times New Roman" w:hAnsi="Times New Roman"/>
-          <w:b w:val="1"/>
-          <w:sz w:val="24"/>
-          <w:szCs w:val="24"/>
-          <w:rtl w:val="0"/>
-        </w:rPr>
-        <w:t xml:space="preserve">Side effects: </w:t>
-      </w:r>
-      <w:r>
-        <w:rPr>
-          <w:rFonts w:ascii="Times New Roman" w:cs="Times New Roman" w:eastAsia="Times New Roman" w:hAnsi="Times New Roman"/>
-          <w:i w:val="1"/>
-          <w:sz w:val="24"/>
-          <w:szCs w:val="24"/>
-          <w:rtl w:val="0"/>
-        </w:rPr>
-        <w:t xml:space="preserve">None.</w:t>
-      </w:r>
-      <w:r>
-        <w:rPr>
-          <w:rtl w:val="0"/>
-        </w:rPr>
-      </w:r>
-    </w:p>
-    <w:p>
-      <w:pPr>
-        <w:widowControl w:val="0"/>
-        <w:ind w:right="-9.600000000000364"/>
-        <w:rPr>
-          <w:rFonts w:ascii="Times New Roman" w:cs="Times New Roman" w:eastAsia="Times New Roman" w:hAnsi="Times New Roman"/>
-          <w:b w:val="1"/>
-          <w:sz w:val="24"/>
-          <w:szCs w:val="24"/>
-        </w:rPr>
-      </w:pPr>
-      <w:r>
-        <w:rPr>
-          <w:rtl w:val="0"/>
-        </w:rPr>
-      </w:r>
-    </w:p>
-    <w:p>
-      <w:pPr>
-        <w:pStyle w:val="Heading5"/>
-        <w:widowControl w:val="0"/>
-        <w:ind w:right="-9.600000000000364"/>
-        <w:rPr/>
-      </w:pPr>
-      <w:bookmarkStart w:colFirst="0" w:colLast="0" w:name="_oj91e1a8ppm9" w:id="47"/>
+      <w:r>
+        <w:rPr>
+          <w:rtl w:val="0"/>
+        </w:rPr>
+      </w:r>
+    </w:p>
+    <w:p>
+      <w:pPr>
+        <w:widowControl w:val="0"/>
+        <w:ind w:right="-9.600000000000364"/>
+        <w:rPr>
+          <w:rFonts w:ascii="Times New Roman" w:cs="Times New Roman" w:eastAsia="Times New Roman" w:hAnsi="Times New Roman"/>
+          <w:b w:val="1"/>
+          <w:sz w:val="24"/>
+          <w:szCs w:val="24"/>
+        </w:rPr>
+      </w:pPr>
+      <w:r>
+        <w:rPr>
+          <w:rtl w:val="0"/>
+        </w:rPr>
+      </w:r>
+    </w:p>
+    <w:p>
+      <w:pPr>
+        <w:widowControl w:val="0"/>
+        <w:ind w:right="-9.600000000000364"/>
+        <w:rPr>
+          <w:rFonts w:ascii="Times New Roman" w:cs="Times New Roman" w:eastAsia="Times New Roman" w:hAnsi="Times New Roman"/>
+          <w:b w:val="1"/>
+          <w:sz w:val="24"/>
+          <w:szCs w:val="24"/>
+        </w:rPr>
+      </w:pPr>
+      <w:r>
+        <w:rPr>
+          <w:rtl w:val="0"/>
+        </w:rPr>
+      </w:r>
+    </w:p>
+    <w:p>
+      <w:pPr>
+        <w:widowControl w:val="0"/>
+        <w:ind w:right="-9.600000000000364"/>
+        <w:rPr>
+          <w:rFonts w:ascii="Times New Roman" w:cs="Times New Roman" w:eastAsia="Times New Roman" w:hAnsi="Times New Roman"/>
+          <w:b w:val="1"/>
+          <w:sz w:val="24"/>
+          <w:szCs w:val="24"/>
+        </w:rPr>
+      </w:pPr>
+      <w:r>
+        <w:rPr>
+          <w:rtl w:val="0"/>
+        </w:rPr>
+      </w:r>
+    </w:p>
+    <w:p>
+      <w:pPr>
+        <w:widowControl w:val="0"/>
+        <w:ind w:right="-9.600000000000364"/>
+        <w:rPr>
+          <w:rFonts w:ascii="Times New Roman" w:cs="Times New Roman" w:eastAsia="Times New Roman" w:hAnsi="Times New Roman"/>
+          <w:b w:val="1"/>
+          <w:sz w:val="24"/>
+          <w:szCs w:val="24"/>
+        </w:rPr>
+      </w:pPr>
+      <w:r>
+        <w:rPr>
+          <w:rtl w:val="0"/>
+        </w:rPr>
+      </w:r>
+    </w:p>
+    <w:p>
+      <w:pPr>
+        <w:widowControl w:val="0"/>
+        <w:ind w:right="-9.600000000000364"/>
+        <w:rPr>
+          <w:rFonts w:ascii="Times New Roman" w:cs="Times New Roman" w:eastAsia="Times New Roman" w:hAnsi="Times New Roman"/>
+          <w:b w:val="1"/>
+          <w:sz w:val="24"/>
+          <w:szCs w:val="24"/>
+        </w:rPr>
+      </w:pPr>
+      <w:r>
+        <w:rPr>
+          <w:rtl w:val="0"/>
+        </w:rPr>
+      </w:r>
+    </w:p>
+    <w:p>
+      <w:pPr>
+        <w:widowControl w:val="0"/>
+        <w:ind w:right="-9.600000000000364"/>
+        <w:rPr>
+          <w:rFonts w:ascii="Times New Roman" w:cs="Times New Roman" w:eastAsia="Times New Roman" w:hAnsi="Times New Roman"/>
+          <w:b w:val="1"/>
+          <w:sz w:val="24"/>
+          <w:szCs w:val="24"/>
+        </w:rPr>
+      </w:pPr>
+      <w:r>
+        <w:rPr>
+          <w:rtl w:val="0"/>
+        </w:rPr>
+      </w:r>
+    </w:p>
+    <w:p>
+      <w:pPr>
+        <w:widowControl w:val="0"/>
+        <w:ind w:right="-9.600000000000364"/>
+        <w:rPr>
+          <w:rFonts w:ascii="Times New Roman" w:cs="Times New Roman" w:eastAsia="Times New Roman" w:hAnsi="Times New Roman"/>
+          <w:b w:val="1"/>
+          <w:sz w:val="24"/>
+          <w:szCs w:val="24"/>
+        </w:rPr>
+      </w:pPr>
+      <w:r>
+        <w:rPr>
+          <w:rtl w:val="0"/>
+        </w:rPr>
+      </w:r>
+    </w:p>
+    <w:p>
+      <w:pPr>
+        <w:widowControl w:val="0"/>
+        <w:ind w:right="-9.600000000000364"/>
+        <w:rPr>
+          <w:rFonts w:ascii="Times New Roman" w:cs="Times New Roman" w:eastAsia="Times New Roman" w:hAnsi="Times New Roman"/>
+          <w:b w:val="1"/>
+          <w:sz w:val="24"/>
+          <w:szCs w:val="24"/>
+        </w:rPr>
+      </w:pPr>
+      <w:r>
+        <w:rPr>
+          <w:rtl w:val="0"/>
+        </w:rPr>
+      </w:r>
+    </w:p>
+    <w:p>
+      <w:pPr>
+        <w:widowControl w:val="0"/>
+        <w:ind w:right="-9.600000000000364"/>
+        <w:rPr>
+          <w:rFonts w:ascii="Times New Roman" w:cs="Times New Roman" w:eastAsia="Times New Roman" w:hAnsi="Times New Roman"/>
+          <w:b w:val="1"/>
+          <w:sz w:val="24"/>
+          <w:szCs w:val="24"/>
+        </w:rPr>
+      </w:pPr>
+      <w:r>
+        <w:rPr>
+          <w:rtl w:val="0"/>
+        </w:rPr>
+      </w:r>
+    </w:p>
+    <w:p>
+      <w:pPr>
+        <w:widowControl w:val="0"/>
+        <w:ind w:right="-9.600000000000364"/>
+        <w:rPr>
+          <w:rFonts w:ascii="Times New Roman" w:cs="Times New Roman" w:eastAsia="Times New Roman" w:hAnsi="Times New Roman"/>
+          <w:b w:val="1"/>
+          <w:sz w:val="24"/>
+          <w:szCs w:val="24"/>
+        </w:rPr>
+      </w:pPr>
+      <w:r>
+        <w:rPr>
+          <w:rtl w:val="0"/>
+        </w:rPr>
+      </w:r>
+    </w:p>
+    <w:p>
+      <w:pPr>
+        <w:widowControl w:val="0"/>
+        <w:ind w:right="-9.600000000000364"/>
+        <w:rPr>
+          <w:rFonts w:ascii="Times New Roman" w:cs="Times New Roman" w:eastAsia="Times New Roman" w:hAnsi="Times New Roman"/>
+          <w:b w:val="1"/>
+          <w:sz w:val="24"/>
+          <w:szCs w:val="24"/>
+        </w:rPr>
+      </w:pPr>
+      <w:r>
+        <w:rPr>
+          <w:rtl w:val="0"/>
+        </w:rPr>
+      </w:r>
+    </w:p>
+    <w:p>
+      <w:pPr>
+        <w:widowControl w:val="0"/>
+        <w:ind w:right="-9.600000000000364"/>
+        <w:rPr>
+          <w:rFonts w:ascii="Times New Roman" w:cs="Times New Roman" w:eastAsia="Times New Roman" w:hAnsi="Times New Roman"/>
+          <w:b w:val="1"/>
+          <w:sz w:val="24"/>
+          <w:szCs w:val="24"/>
+        </w:rPr>
+      </w:pPr>
+      <w:r>
+        <w:rPr>
+          <w:rtl w:val="0"/>
+        </w:rPr>
+      </w:r>
+    </w:p>
+    <w:p>
+      <w:pPr>
+        <w:widowControl w:val="0"/>
+        <w:ind w:right="-9.600000000000364"/>
+        <w:rPr>
+          <w:rFonts w:ascii="Times New Roman" w:cs="Times New Roman" w:eastAsia="Times New Roman" w:hAnsi="Times New Roman"/>
+          <w:b w:val="1"/>
+          <w:sz w:val="24"/>
+          <w:szCs w:val="24"/>
+        </w:rPr>
+      </w:pPr>
+      <w:r>
+        <w:rPr>
+          <w:rtl w:val="0"/>
+        </w:rPr>
+      </w:r>
+    </w:p>
+    <w:p>
+      <w:pPr>
+        <w:widowControl w:val="0"/>
+        <w:ind w:right="-9.600000000000364"/>
+        <w:rPr>
+          <w:rFonts w:ascii="Times New Roman" w:cs="Times New Roman" w:eastAsia="Times New Roman" w:hAnsi="Times New Roman"/>
+          <w:b w:val="1"/>
+          <w:sz w:val="24"/>
+          <w:szCs w:val="24"/>
+        </w:rPr>
+      </w:pPr>
+      <w:r>
+        <w:rPr>
+          <w:rtl w:val="0"/>
+        </w:rPr>
+      </w:r>
+    </w:p>
+    <w:p>
+      <w:pPr>
+        <w:widowControl w:val="0"/>
+        <w:ind w:right="-9.600000000000364"/>
+        <w:rPr>
+          <w:rFonts w:ascii="Times New Roman" w:cs="Times New Roman" w:eastAsia="Times New Roman" w:hAnsi="Times New Roman"/>
+          <w:b w:val="1"/>
+          <w:sz w:val="24"/>
+          <w:szCs w:val="24"/>
+        </w:rPr>
+      </w:pPr>
+      <w:r>
+        <w:rPr>
+          <w:rtl w:val="0"/>
+        </w:rPr>
+      </w:r>
+    </w:p>
+    <w:p>
+      <w:pPr>
+        <w:widowControl w:val="0"/>
+        <w:ind w:right="-9.600000000000364"/>
+        <w:rPr>
+          <w:rFonts w:ascii="Times New Roman" w:cs="Times New Roman" w:eastAsia="Times New Roman" w:hAnsi="Times New Roman"/>
+          <w:b w:val="1"/>
+          <w:sz w:val="24"/>
+          <w:szCs w:val="24"/>
+        </w:rPr>
+      </w:pPr>
+      <w:r>
+        <w:rPr>
+          <w:rtl w:val="0"/>
+        </w:rPr>
+      </w:r>
+    </w:p>
+    <w:p>
+      <w:pPr>
+        <w:widowControl w:val="0"/>
+        <w:ind w:right="-9.600000000000364"/>
+        <w:rPr>
+          <w:rFonts w:ascii="Times New Roman" w:cs="Times New Roman" w:eastAsia="Times New Roman" w:hAnsi="Times New Roman"/>
+          <w:b w:val="1"/>
+          <w:sz w:val="24"/>
+          <w:szCs w:val="24"/>
+        </w:rPr>
+      </w:pPr>
+      <w:r>
+        <w:rPr>
+          <w:rtl w:val="0"/>
+        </w:rPr>
+      </w:r>
+    </w:p>
+    <w:p>
+      <w:pPr>
+        <w:widowControl w:val="0"/>
+        <w:ind w:right="-9.600000000000364"/>
+        <w:rPr>
+          <w:rFonts w:ascii="Times New Roman" w:cs="Times New Roman" w:eastAsia="Times New Roman" w:hAnsi="Times New Roman"/>
+          <w:b w:val="1"/>
+          <w:sz w:val="24"/>
+          <w:szCs w:val="24"/>
+        </w:rPr>
+      </w:pPr>
+      <w:r>
+        <w:rPr>
+          <w:rtl w:val="0"/>
+        </w:rPr>
+      </w:r>
+    </w:p>
+    <w:p>
+      <w:pPr>
+        <w:pStyle w:val="Heading2"/>
+        <w:widowControl w:val="0"/>
+        <w:ind w:right="-9.600000000000364"/>
+        <w:rPr>
+          <w:color w:val="3d85c6"/>
+        </w:rPr>
+      </w:pPr>
+      <w:bookmarkStart w:colFirst="0" w:colLast="0" w:name="_4x16yc3427vg" w:id="47"/>
       <w:bookmarkEnd w:id="47"/>
-      <w:r>
-        <w:rPr>
-          <w:rtl w:val="0"/>
-        </w:rPr>
-        <w:t xml:space="preserve">3.2.18 FR18/About us/Functional requirement 18</w:t>
-      </w:r>
-    </w:p>
-    <w:p>
-      <w:pPr>
-        <w:widowControl w:val="0"/>
-        <w:ind w:right="-9.600000000000364"/>
-        <w:rPr>
-          <w:rFonts w:ascii="Times New Roman" w:cs="Times New Roman" w:eastAsia="Times New Roman" w:hAnsi="Times New Roman"/>
-          <w:b w:val="1"/>
-          <w:color w:val="3d85c6"/>
-          <w:sz w:val="24"/>
-          <w:szCs w:val="24"/>
-        </w:rPr>
-      </w:pPr>
-      <w:r>
-        <w:rPr>
-          <w:rFonts w:ascii="Times New Roman" w:cs="Times New Roman" w:eastAsia="Times New Roman" w:hAnsi="Times New Roman"/>
-          <w:b w:val="1"/>
-          <w:sz w:val="24"/>
-          <w:szCs w:val="24"/>
-          <w:rtl w:val="0"/>
-        </w:rPr>
-        <w:t xml:space="preserve">ID:</w:t>
-      </w:r>
-      <w:r>
-        <w:rPr>
-          <w:rFonts w:ascii="Times New Roman" w:cs="Times New Roman" w:eastAsia="Times New Roman" w:hAnsi="Times New Roman"/>
-          <w:i w:val="1"/>
-          <w:sz w:val="24"/>
-          <w:szCs w:val="24"/>
-          <w:rtl w:val="0"/>
-        </w:rPr>
-        <w:t xml:space="preserve"> FR18.   </w:t>
-      </w:r>
-      <w:r>
-        <w:rPr>
-          <w:rtl w:val="0"/>
-        </w:rPr>
-      </w:r>
-    </w:p>
-    <w:p>
-      <w:pPr>
-        <w:widowControl w:val="0"/>
-        <w:ind w:right="-9.600000000000364"/>
-        <w:rPr>
-          <w:rFonts w:ascii="Times New Roman" w:cs="Times New Roman" w:eastAsia="Times New Roman" w:hAnsi="Times New Roman"/>
-          <w:i w:val="1"/>
-          <w:sz w:val="24"/>
-          <w:szCs w:val="24"/>
-        </w:rPr>
-      </w:pPr>
-      <w:r>
-        <w:rPr>
-          <w:rFonts w:ascii="Times New Roman" w:cs="Times New Roman" w:eastAsia="Times New Roman" w:hAnsi="Times New Roman"/>
-          <w:b w:val="1"/>
-          <w:sz w:val="24"/>
-          <w:szCs w:val="24"/>
-          <w:rtl w:val="0"/>
-        </w:rPr>
-        <w:t xml:space="preserve">Title:</w:t>
-      </w:r>
-      <w:r>
-        <w:rPr>
-          <w:rFonts w:ascii="Times New Roman" w:cs="Times New Roman" w:eastAsia="Times New Roman" w:hAnsi="Times New Roman"/>
-          <w:i w:val="1"/>
-          <w:sz w:val="24"/>
-          <w:szCs w:val="24"/>
-          <w:rtl w:val="0"/>
-        </w:rPr>
-        <w:t xml:space="preserve"> About us.</w:t>
-      </w:r>
-    </w:p>
-    <w:p>
-      <w:pPr>
-        <w:widowControl w:val="0"/>
-        <w:ind w:right="-9.600000000000364"/>
-        <w:rPr>
-          <w:rFonts w:ascii="Times New Roman" w:cs="Times New Roman" w:eastAsia="Times New Roman" w:hAnsi="Times New Roman"/>
-          <w:i w:val="1"/>
-          <w:sz w:val="24"/>
-          <w:szCs w:val="24"/>
-        </w:rPr>
-      </w:pPr>
-      <w:r>
-        <w:rPr>
-          <w:rFonts w:ascii="Times New Roman" w:cs="Times New Roman" w:eastAsia="Times New Roman" w:hAnsi="Times New Roman"/>
-          <w:b w:val="1"/>
-          <w:sz w:val="24"/>
-          <w:szCs w:val="24"/>
-          <w:rtl w:val="0"/>
-        </w:rPr>
-        <w:t xml:space="preserve">Description: </w:t>
-      </w:r>
-      <w:r>
-        <w:rPr>
-          <w:rFonts w:ascii="Times New Roman" w:cs="Times New Roman" w:eastAsia="Times New Roman" w:hAnsi="Times New Roman"/>
-          <w:i w:val="1"/>
-          <w:sz w:val="24"/>
-          <w:szCs w:val="24"/>
-          <w:rtl w:val="0"/>
-        </w:rPr>
-        <w:t xml:space="preserve">The point of this function is to show the user more information about us, what websites we are collaborating with, who is the founder and the initial release date.</w:t>
-      </w:r>
-    </w:p>
-    <w:p>
-      <w:pPr>
-        <w:widowControl w:val="0"/>
-        <w:ind w:right="-9.600000000000364"/>
-        <w:rPr>
-          <w:rFonts w:ascii="Times New Roman" w:cs="Times New Roman" w:eastAsia="Times New Roman" w:hAnsi="Times New Roman"/>
-          <w:i w:val="1"/>
-          <w:sz w:val="24"/>
-          <w:szCs w:val="24"/>
-        </w:rPr>
-      </w:pPr>
-      <w:r>
-        <w:rPr>
-          <w:rFonts w:ascii="Times New Roman" w:cs="Times New Roman" w:eastAsia="Times New Roman" w:hAnsi="Times New Roman"/>
-          <w:b w:val="1"/>
-          <w:sz w:val="24"/>
-          <w:szCs w:val="24"/>
-          <w:rtl w:val="0"/>
-        </w:rPr>
-        <w:t xml:space="preserve">Inputs: </w:t>
-      </w:r>
-      <w:r>
-        <w:rPr>
-          <w:rFonts w:ascii="Times New Roman" w:cs="Times New Roman" w:eastAsia="Times New Roman" w:hAnsi="Times New Roman"/>
-          <w:i w:val="1"/>
-          <w:sz w:val="24"/>
-          <w:szCs w:val="24"/>
-          <w:rtl w:val="0"/>
-        </w:rPr>
-        <w:t xml:space="preserve">The user’s contact with the button.</w:t>
-      </w:r>
-    </w:p>
-    <w:p>
-      <w:pPr>
-        <w:widowControl w:val="0"/>
-        <w:ind w:right="-9.600000000000364"/>
-        <w:rPr>
-          <w:rFonts w:ascii="Times New Roman" w:cs="Times New Roman" w:eastAsia="Times New Roman" w:hAnsi="Times New Roman"/>
-          <w:b w:val="1"/>
-          <w:i w:val="1"/>
-          <w:sz w:val="24"/>
-          <w:szCs w:val="24"/>
-        </w:rPr>
-      </w:pPr>
-      <w:r>
-        <w:rPr>
-          <w:rFonts w:ascii="Times New Roman" w:cs="Times New Roman" w:eastAsia="Times New Roman" w:hAnsi="Times New Roman"/>
-          <w:b w:val="1"/>
-          <w:sz w:val="24"/>
-          <w:szCs w:val="24"/>
-          <w:rtl w:val="0"/>
-        </w:rPr>
-        <w:t xml:space="preserve">Source: </w:t>
-      </w:r>
-      <w:r>
-        <w:rPr>
-          <w:rFonts w:ascii="Times New Roman" w:cs="Times New Roman" w:eastAsia="Times New Roman" w:hAnsi="Times New Roman"/>
-          <w:i w:val="1"/>
-          <w:sz w:val="24"/>
-          <w:szCs w:val="24"/>
-          <w:rtl w:val="0"/>
-        </w:rPr>
-        <w:t xml:space="preserve">None.</w:t>
-      </w:r>
-      <w:r>
-        <w:rPr>
-          <w:rtl w:val="0"/>
-        </w:rPr>
-      </w:r>
-    </w:p>
-    <w:p>
-      <w:pPr>
-        <w:widowControl w:val="0"/>
-        <w:ind w:right="-9.600000000000364"/>
-        <w:rPr>
-          <w:rFonts w:ascii="Times New Roman" w:cs="Times New Roman" w:eastAsia="Times New Roman" w:hAnsi="Times New Roman"/>
-          <w:i w:val="1"/>
-          <w:sz w:val="24"/>
-          <w:szCs w:val="24"/>
-        </w:rPr>
-      </w:pPr>
-      <w:r>
-        <w:rPr>
-          <w:rFonts w:ascii="Times New Roman" w:cs="Times New Roman" w:eastAsia="Times New Roman" w:hAnsi="Times New Roman"/>
-          <w:b w:val="1"/>
-          <w:sz w:val="24"/>
-          <w:szCs w:val="24"/>
-          <w:rtl w:val="0"/>
-        </w:rPr>
-        <w:t xml:space="preserve">Output:</w:t>
-      </w:r>
-      <w:r>
-        <w:rPr>
-          <w:rFonts w:ascii="Times New Roman" w:cs="Times New Roman" w:eastAsia="Times New Roman" w:hAnsi="Times New Roman"/>
-          <w:i w:val="1"/>
-          <w:sz w:val="24"/>
-          <w:szCs w:val="24"/>
-          <w:rtl w:val="0"/>
-        </w:rPr>
-        <w:t xml:space="preserve"> Opens a new page for this function.</w:t>
-      </w:r>
-    </w:p>
-    <w:p>
-      <w:pPr>
-        <w:widowControl w:val="0"/>
-        <w:ind w:right="-9.600000000000364"/>
-        <w:rPr>
-          <w:rFonts w:ascii="Times New Roman" w:cs="Times New Roman" w:eastAsia="Times New Roman" w:hAnsi="Times New Roman"/>
-          <w:i w:val="1"/>
-          <w:sz w:val="24"/>
-          <w:szCs w:val="24"/>
-        </w:rPr>
-      </w:pPr>
-      <w:r>
-        <w:rPr>
-          <w:rFonts w:ascii="Times New Roman" w:cs="Times New Roman" w:eastAsia="Times New Roman" w:hAnsi="Times New Roman"/>
-          <w:b w:val="1"/>
-          <w:sz w:val="24"/>
-          <w:szCs w:val="24"/>
-          <w:rtl w:val="0"/>
-        </w:rPr>
-        <w:t xml:space="preserve">Destination: </w:t>
-      </w:r>
-      <w:r>
-        <w:rPr>
-          <w:rFonts w:ascii="Times New Roman" w:cs="Times New Roman" w:eastAsia="Times New Roman" w:hAnsi="Times New Roman"/>
-          <w:i w:val="1"/>
-          <w:sz w:val="24"/>
-          <w:szCs w:val="24"/>
-          <w:rtl w:val="0"/>
-        </w:rPr>
-        <w:t xml:space="preserve">About us page.</w:t>
-      </w:r>
-    </w:p>
-    <w:p>
-      <w:pPr>
-        <w:widowControl w:val="0"/>
-        <w:ind w:right="-9.600000000000364"/>
-        <w:rPr>
-          <w:rFonts w:ascii="Times New Roman" w:cs="Times New Roman" w:eastAsia="Times New Roman" w:hAnsi="Times New Roman"/>
-          <w:i w:val="1"/>
-          <w:sz w:val="24"/>
-          <w:szCs w:val="24"/>
-        </w:rPr>
-      </w:pPr>
-      <w:r>
-        <w:rPr>
-          <w:rFonts w:ascii="Times New Roman" w:cs="Times New Roman" w:eastAsia="Times New Roman" w:hAnsi="Times New Roman"/>
-          <w:b w:val="1"/>
-          <w:sz w:val="24"/>
-          <w:szCs w:val="24"/>
-          <w:rtl w:val="0"/>
-        </w:rPr>
-        <w:t xml:space="preserve">Action: </w:t>
-      </w:r>
-      <w:r>
-        <w:rPr>
-          <w:rFonts w:ascii="Times New Roman" w:cs="Times New Roman" w:eastAsia="Times New Roman" w:hAnsi="Times New Roman"/>
-          <w:i w:val="1"/>
-          <w:sz w:val="24"/>
-          <w:szCs w:val="24"/>
-          <w:rtl w:val="0"/>
-        </w:rPr>
-        <w:t xml:space="preserve">When the user opens the settings page (FR16) there will be a “About us” button, when the user clicks it an information page will appear and there it will include all the information about us, websites this software links with (FR13), founder’s name and the initial release date.</w:t>
-      </w:r>
-    </w:p>
-    <w:p>
-      <w:pPr>
-        <w:widowControl w:val="0"/>
-        <w:ind w:right="-9.600000000000364"/>
-        <w:rPr>
-          <w:rFonts w:ascii="Times New Roman" w:cs="Times New Roman" w:eastAsia="Times New Roman" w:hAnsi="Times New Roman"/>
-          <w:i w:val="1"/>
-          <w:sz w:val="24"/>
-          <w:szCs w:val="24"/>
-        </w:rPr>
-      </w:pPr>
-      <w:r>
-        <w:rPr>
-          <w:rFonts w:ascii="Times New Roman" w:cs="Times New Roman" w:eastAsia="Times New Roman" w:hAnsi="Times New Roman"/>
-          <w:b w:val="1"/>
-          <w:sz w:val="24"/>
-          <w:szCs w:val="24"/>
-          <w:rtl w:val="0"/>
-        </w:rPr>
-        <w:t xml:space="preserve">Requirement: </w:t>
-      </w:r>
-      <w:r>
-        <w:rPr>
-          <w:rFonts w:ascii="Times New Roman" w:cs="Times New Roman" w:eastAsia="Times New Roman" w:hAnsi="Times New Roman"/>
-          <w:i w:val="1"/>
-          <w:sz w:val="24"/>
-          <w:szCs w:val="24"/>
-          <w:rtl w:val="0"/>
-        </w:rPr>
-        <w:t xml:space="preserve">All the information must be in about us page.</w:t>
-      </w:r>
-    </w:p>
-    <w:p>
-      <w:pPr>
-        <w:widowControl w:val="0"/>
-        <w:ind w:right="-9.600000000000364"/>
-        <w:rPr>
-          <w:rFonts w:ascii="Times New Roman" w:cs="Times New Roman" w:eastAsia="Times New Roman" w:hAnsi="Times New Roman"/>
-          <w:i w:val="1"/>
-          <w:sz w:val="24"/>
-          <w:szCs w:val="24"/>
-        </w:rPr>
-      </w:pPr>
-      <w:r>
-        <w:rPr>
-          <w:rFonts w:ascii="Times New Roman" w:cs="Times New Roman" w:eastAsia="Times New Roman" w:hAnsi="Times New Roman"/>
-          <w:b w:val="1"/>
-          <w:sz w:val="24"/>
-          <w:szCs w:val="24"/>
-          <w:rtl w:val="0"/>
-        </w:rPr>
-        <w:t xml:space="preserve">Pre-Condition:</w:t>
-      </w:r>
-      <w:r>
-        <w:rPr>
-          <w:rFonts w:ascii="Times New Roman" w:cs="Times New Roman" w:eastAsia="Times New Roman" w:hAnsi="Times New Roman"/>
-          <w:i w:val="1"/>
-          <w:sz w:val="24"/>
-          <w:szCs w:val="24"/>
-          <w:rtl w:val="0"/>
-        </w:rPr>
-        <w:t xml:space="preserve"> None.</w:t>
-      </w:r>
-    </w:p>
-    <w:p>
-      <w:pPr>
-        <w:widowControl w:val="0"/>
-        <w:ind w:right="-9.600000000000364"/>
-        <w:rPr>
-          <w:rFonts w:ascii="Times New Roman" w:cs="Times New Roman" w:eastAsia="Times New Roman" w:hAnsi="Times New Roman"/>
-          <w:i w:val="1"/>
-          <w:sz w:val="24"/>
-          <w:szCs w:val="24"/>
-        </w:rPr>
-      </w:pPr>
-      <w:r>
-        <w:rPr>
-          <w:rFonts w:ascii="Times New Roman" w:cs="Times New Roman" w:eastAsia="Times New Roman" w:hAnsi="Times New Roman"/>
-          <w:b w:val="1"/>
-          <w:sz w:val="24"/>
-          <w:szCs w:val="24"/>
-          <w:rtl w:val="0"/>
-        </w:rPr>
-        <w:t xml:space="preserve">Post-Condition: </w:t>
-      </w:r>
-      <w:r>
-        <w:rPr>
-          <w:rFonts w:ascii="Times New Roman" w:cs="Times New Roman" w:eastAsia="Times New Roman" w:hAnsi="Times New Roman"/>
-          <w:i w:val="1"/>
-          <w:sz w:val="24"/>
-          <w:szCs w:val="24"/>
-          <w:rtl w:val="0"/>
-        </w:rPr>
-        <w:t xml:space="preserve">None.</w:t>
-      </w:r>
-    </w:p>
-    <w:p>
-      <w:pPr>
-        <w:widowControl w:val="0"/>
-        <w:ind w:right="-9.600000000000364"/>
-        <w:rPr>
-          <w:rFonts w:ascii="Times New Roman" w:cs="Times New Roman" w:eastAsia="Times New Roman" w:hAnsi="Times New Roman"/>
-          <w:b w:val="1"/>
-          <w:sz w:val="24"/>
-          <w:szCs w:val="24"/>
-        </w:rPr>
-      </w:pPr>
-      <w:r>
-        <w:rPr>
-          <w:rFonts w:ascii="Times New Roman" w:cs="Times New Roman" w:eastAsia="Times New Roman" w:hAnsi="Times New Roman"/>
-          <w:b w:val="1"/>
-          <w:sz w:val="24"/>
-          <w:szCs w:val="24"/>
-          <w:rtl w:val="0"/>
-        </w:rPr>
-        <w:t xml:space="preserve">Side effects: </w:t>
-      </w:r>
-      <w:r>
-        <w:rPr>
-          <w:rFonts w:ascii="Times New Roman" w:cs="Times New Roman" w:eastAsia="Times New Roman" w:hAnsi="Times New Roman"/>
-          <w:i w:val="1"/>
-          <w:sz w:val="24"/>
-          <w:szCs w:val="24"/>
-          <w:rtl w:val="0"/>
-        </w:rPr>
-        <w:t xml:space="preserve">None.</w:t>
-      </w:r>
-      <w:r>
-        <w:rPr>
-          <w:rtl w:val="0"/>
-        </w:rPr>
-      </w:r>
-    </w:p>
-    <w:p>
-      <w:pPr>
-        <w:widowControl w:val="0"/>
-        <w:ind w:right="-9.600000000000364"/>
-        <w:rPr>
-          <w:rFonts w:ascii="Times New Roman" w:cs="Times New Roman" w:eastAsia="Times New Roman" w:hAnsi="Times New Roman"/>
-          <w:b w:val="1"/>
-          <w:sz w:val="24"/>
-          <w:szCs w:val="24"/>
-        </w:rPr>
-      </w:pPr>
-      <w:r>
-        <w:rPr>
-          <w:rtl w:val="0"/>
-        </w:rPr>
-      </w:r>
-    </w:p>
-    <w:p>
-      <w:pPr>
-        <w:pStyle w:val="Heading2"/>
-        <w:widowControl w:val="0"/>
-        <w:ind w:right="-9.600000000000364"/>
-        <w:rPr>
-          <w:color w:val="3d85c6"/>
-        </w:rPr>
-      </w:pPr>
-      <w:bookmarkStart w:colFirst="0" w:colLast="0" w:name="_4x16yc3427vg" w:id="48"/>
-      <w:bookmarkEnd w:id="48"/>
       <w:r>
         <w:rPr>
           <w:color w:val="3d85c6"/>
@@ -18956,8 +18783,8 @@
           <w:color w:val="0b5394"/>
         </w:rPr>
       </w:pPr>
-      <w:bookmarkStart w:colFirst="0" w:colLast="0" w:name="_e89m7zsgirf9" w:id="49"/>
-      <w:bookmarkEnd w:id="49"/>
+      <w:bookmarkStart w:colFirst="0" w:colLast="0" w:name="_e89m7zsgirf9" w:id="48"/>
+      <w:bookmarkEnd w:id="48"/>
       <w:r>
         <w:rPr>
           <w:rtl w:val="0"/>
@@ -18976,8 +18803,8 @@
           <w:color w:val="0b5394"/>
         </w:rPr>
       </w:pPr>
-      <w:bookmarkStart w:colFirst="0" w:colLast="0" w:name="_wwb49ohrrwd3" w:id="50"/>
-      <w:bookmarkEnd w:id="50"/>
+      <w:bookmarkStart w:colFirst="0" w:colLast="0" w:name="_wwb49ohrrwd3" w:id="49"/>
+      <w:bookmarkEnd w:id="49"/>
       <w:r>
         <w:rPr>
           <w:color w:val="0b5394"/>
@@ -19991,8 +19818,8 @@
           <w:color w:val="0b5394"/>
         </w:rPr>
       </w:pPr>
-      <w:bookmarkStart w:colFirst="0" w:colLast="0" w:name="_mqvlrbmdpc3t" w:id="51"/>
-      <w:bookmarkEnd w:id="51"/>
+      <w:bookmarkStart w:colFirst="0" w:colLast="0" w:name="_mqvlrbmdpc3t" w:id="50"/>
+      <w:bookmarkEnd w:id="50"/>
       <w:r>
         <w:rPr>
           <w:color w:val="0b5394"/>

</xml_diff>

<commit_message>
functional requirement: add item and remove item have been updated - team members Contributions schedul has been updated
</commit_message>
<xml_diff>
--- a/Phase 1/Project-Phase-01-CS310-G-171.docx
+++ b/Phase 1/Project-Phase-01-CS310-G-171.docx
@@ -455,12 +455,12 @@
                 <wp:inline distB="0" distT="0" distL="0" distR="0">
                   <wp:extent cx="874963" cy="942268"/>
                   <wp:effectExtent b="0" l="0" r="0" t="0"/>
-                  <wp:docPr descr="A description..." id="5" name="image4.gif"/>
+                  <wp:docPr descr="A description..." id="5" name="image2.gif"/>
                   <a:graphic>
                     <a:graphicData uri="http://schemas.openxmlformats.org/drawingml/2006/picture">
                       <pic:pic>
                         <pic:nvPicPr>
-                          <pic:cNvPr descr="A description..." id="0" name="image4.gif"/>
+                          <pic:cNvPr descr="A description..." id="0" name="image2.gif"/>
                           <pic:cNvPicPr preferRelativeResize="0"/>
                         </pic:nvPicPr>
                         <pic:blipFill>
@@ -3845,12 +3845,12 @@
           <wp:inline distB="114300" distT="114300" distL="114300" distR="114300">
             <wp:extent cx="2456925" cy="2456925"/>
             <wp:effectExtent b="0" l="0" r="0" t="0"/>
-            <wp:docPr id="3" name="image2.png"/>
+            <wp:docPr id="3" name="image1.png"/>
             <a:graphic>
               <a:graphicData uri="http://schemas.openxmlformats.org/drawingml/2006/picture">
                 <pic:pic>
                   <pic:nvPicPr>
-                    <pic:cNvPr id="0" name="image2.png"/>
+                    <pic:cNvPr id="0" name="image1.png"/>
                     <pic:cNvPicPr preferRelativeResize="0"/>
                   </pic:nvPicPr>
                   <pic:blipFill>
@@ -9077,12 +9077,12 @@
           <wp:inline distB="57150" distT="57150" distL="57150" distR="57150">
             <wp:extent cx="1647825" cy="2952750"/>
             <wp:effectExtent b="0" l="0" r="0" t="0"/>
-            <wp:docPr id="1" name="image5.png"/>
+            <wp:docPr id="1" name="image6.png"/>
             <a:graphic>
               <a:graphicData uri="http://schemas.openxmlformats.org/drawingml/2006/picture">
                 <pic:pic>
                   <pic:nvPicPr>
-                    <pic:cNvPr id="0" name="image5.png"/>
+                    <pic:cNvPr id="0" name="image6.png"/>
                     <pic:cNvPicPr preferRelativeResize="0"/>
                   </pic:nvPicPr>
                   <pic:blipFill>
@@ -9117,12 +9117,12 @@
           <wp:inline distB="114300" distT="114300" distL="114300" distR="114300">
             <wp:extent cx="1695450" cy="2947988"/>
             <wp:effectExtent b="0" l="0" r="0" t="0"/>
-            <wp:docPr id="6" name="image6.png"/>
+            <wp:docPr id="6" name="image5.png"/>
             <a:graphic>
               <a:graphicData uri="http://schemas.openxmlformats.org/drawingml/2006/picture">
                 <pic:pic>
                   <pic:nvPicPr>
-                    <pic:cNvPr id="0" name="image6.png"/>
+                    <pic:cNvPr id="0" name="image5.png"/>
                     <pic:cNvPicPr preferRelativeResize="0"/>
                   </pic:nvPicPr>
                   <pic:blipFill>
@@ -9167,12 +9167,12 @@
           <wp:inline distB="57150" distT="57150" distL="57150" distR="57150">
             <wp:extent cx="1609725" cy="2947988"/>
             <wp:effectExtent b="0" l="0" r="0" t="0"/>
-            <wp:docPr id="4" name="image1.png"/>
+            <wp:docPr id="4" name="image4.png"/>
             <a:graphic>
               <a:graphicData uri="http://schemas.openxmlformats.org/drawingml/2006/picture">
                 <pic:pic>
                   <pic:nvPicPr>
-                    <pic:cNvPr id="0" name="image1.png"/>
+                    <pic:cNvPr id="0" name="image4.png"/>
                     <pic:cNvPicPr preferRelativeResize="0"/>
                   </pic:nvPicPr>
                   <pic:blipFill>
@@ -13394,29 +13394,7 @@
           <w:szCs w:val="24"/>
           <w:rtl w:val="0"/>
         </w:rPr>
-        <w:t xml:space="preserve">When the user touches any product’s picture a button “</w:t>
-      </w:r>
-      <w:r>
-        <w:rPr>
-          <w:b w:val="1"/>
-          <w:i w:val="1"/>
-          <w:color w:val="222222"/>
-          <w:sz w:val="21"/>
-          <w:szCs w:val="21"/>
-          <w:highlight w:val="white"/>
-          <w:rtl w:val="0"/>
-        </w:rPr>
-        <w:t xml:space="preserve">+</w:t>
-      </w:r>
-      <w:r>
-        <w:rPr>
-          <w:rFonts w:ascii="Times New Roman" w:cs="Times New Roman" w:eastAsia="Times New Roman" w:hAnsi="Times New Roman"/>
-          <w:i w:val="1"/>
-          <w:sz w:val="24"/>
-          <w:szCs w:val="24"/>
-          <w:rtl w:val="0"/>
-        </w:rPr>
-        <w:t xml:space="preserve">” will automatically appear on the to right of the picture and the colour of the button will be in green, if the user click this button the item will be added to the bookmark page.</w:t>
+        <w:t xml:space="preserve">User will be able to see an icon looks like a heart in the right of the products image, if the user click this icon the item will be added to the bookmark page.</w:t>
       </w:r>
     </w:p>
     <w:p>
@@ -13480,29 +13458,7 @@
           <w:szCs w:val="24"/>
           <w:rtl w:val="0"/>
         </w:rPr>
-        <w:t xml:space="preserve">User must click on the “</w:t>
-      </w:r>
-      <w:r>
-        <w:rPr>
-          <w:b w:val="1"/>
-          <w:i w:val="1"/>
-          <w:color w:val="222222"/>
-          <w:sz w:val="21"/>
-          <w:szCs w:val="21"/>
-          <w:highlight w:val="white"/>
-          <w:rtl w:val="0"/>
-        </w:rPr>
-        <w:t xml:space="preserve">+</w:t>
-      </w:r>
-      <w:r>
-        <w:rPr>
-          <w:rFonts w:ascii="Times New Roman" w:cs="Times New Roman" w:eastAsia="Times New Roman" w:hAnsi="Times New Roman"/>
-          <w:i w:val="1"/>
-          <w:sz w:val="24"/>
-          <w:szCs w:val="24"/>
-          <w:rtl w:val="0"/>
-        </w:rPr>
-        <w:t xml:space="preserve">” button so the item could be added.</w:t>
+        <w:t xml:space="preserve">User must click on the heart icon so the item could be added.</w:t>
       </w:r>
     </w:p>
     <w:p>
@@ -13880,13 +13836,13 @@
       </w:r>
       <w:r>
         <w:rPr>
-          <w:rFonts w:ascii="Arial Unicode MS" w:cs="Arial Unicode MS" w:eastAsia="Arial Unicode MS" w:hAnsi="Arial Unicode MS"/>
-          <w:i w:val="1"/>
-          <w:sz w:val="24"/>
-          <w:szCs w:val="24"/>
-          <w:rtl w:val="0"/>
-        </w:rPr>
-        <w:t xml:space="preserve">In Bookmark page (FR12) there will be all the user's products and this function basically will add a small button “✖” on the top right of the product picture and the colour of the button will be red, if the user clicks the remove button the product will be removed from the bookmark page (FR12).</w:t>
+          <w:rFonts w:ascii="Times New Roman" w:cs="Times New Roman" w:eastAsia="Times New Roman" w:hAnsi="Times New Roman"/>
+          <w:i w:val="1"/>
+          <w:sz w:val="24"/>
+          <w:szCs w:val="24"/>
+          <w:rtl w:val="0"/>
+        </w:rPr>
+        <w:t xml:space="preserve">In Bookmark page (FR12) there will be all the user's products and this function basically will remove the item from the bookmark page by clicking on the red heart icon in the right of the product’s picture and the product will be removed from the bookmark page (FR12).</w:t>
       </w:r>
     </w:p>
     <w:p>
@@ -13950,7 +13906,7 @@
           <w:szCs w:val="24"/>
           <w:rtl w:val="0"/>
         </w:rPr>
-        <w:t xml:space="preserve">User must click the remove button so the product can be removed.</w:t>
+        <w:t xml:space="preserve">User must click the red heart icon so the product can be removed.</w:t>
       </w:r>
     </w:p>
     <w:p>
@@ -17474,6 +17430,23 @@
     </w:p>
     <w:p>
       <w:pPr>
+        <w:widowControl w:val="0"/>
+        <w:ind w:right="-9.600000000000364"/>
+        <w:rPr>
+          <w:rFonts w:ascii="Times New Roman" w:cs="Times New Roman" w:eastAsia="Times New Roman" w:hAnsi="Times New Roman"/>
+          <w:b w:val="1"/>
+          <w:sz w:val="24"/>
+          <w:szCs w:val="24"/>
+        </w:rPr>
+      </w:pPr>
+      <w:r>
+        <w:rPr>
+          <w:rtl w:val="0"/>
+        </w:rPr>
+      </w:r>
+    </w:p>
+    <w:p>
+      <w:pPr>
         <w:pStyle w:val="Heading2"/>
         <w:widowControl w:val="0"/>
         <w:ind w:right="-9.600000000000364"/>
@@ -18785,6 +18758,26 @@
       </w:pPr>
       <w:bookmarkStart w:colFirst="0" w:colLast="0" w:name="_e89m7zsgirf9" w:id="48"/>
       <w:bookmarkEnd w:id="48"/>
+      <w:r>
+        <w:rPr>
+          <w:rtl w:val="0"/>
+        </w:rPr>
+      </w:r>
+    </w:p>
+    <w:p>
+      <w:pPr>
+        <w:rPr/>
+      </w:pPr>
+      <w:r>
+        <w:rPr>
+          <w:rtl w:val="0"/>
+        </w:rPr>
+      </w:r>
+    </w:p>
+    <w:p>
+      <w:pPr>
+        <w:rPr/>
+      </w:pPr>
       <w:r>
         <w:rPr>
           <w:rtl w:val="0"/>
@@ -19061,8 +19054,6 @@
               <w:br w:type="textWrapping"/>
               <w:t xml:space="preserve">Deployment Manager</w:t>
               <w:br w:type="textWrapping"/>
-              <w:t xml:space="preserve">Requirement Reviewer</w:t>
-              <w:br w:type="textWrapping"/>
               <w:t xml:space="preserve">Architecture</w:t>
             </w:r>
             <w:hyperlink r:id="rId20">
@@ -19086,8 +19077,46 @@
                 <w:rtl w:val="0"/>
               </w:rPr>
               <w:t xml:space="preserve">Reviewer</w:t>
-              <w:br w:type="textWrapping"/>
-              <w:t xml:space="preserve">Configuration Manager</w:t>
+            </w:r>
+          </w:p>
+          <w:p>
+            <w:pPr>
+              <w:spacing w:line="240" w:lineRule="auto"/>
+              <w:jc w:val="center"/>
+              <w:rPr>
+                <w:rFonts w:ascii="Times New Roman" w:cs="Times New Roman" w:eastAsia="Times New Roman" w:hAnsi="Times New Roman"/>
+                <w:sz w:val="20"/>
+                <w:szCs w:val="20"/>
+              </w:rPr>
+            </w:pPr>
+            <w:r>
+              <w:rPr>
+                <w:rFonts w:ascii="Times New Roman" w:cs="Times New Roman" w:eastAsia="Times New Roman" w:hAnsi="Times New Roman"/>
+                <w:sz w:val="20"/>
+                <w:szCs w:val="20"/>
+                <w:rtl w:val="0"/>
+              </w:rPr>
+              <w:t xml:space="preserve">Designer</w:t>
+            </w:r>
+          </w:p>
+          <w:p>
+            <w:pPr>
+              <w:spacing w:line="240" w:lineRule="auto"/>
+              <w:jc w:val="center"/>
+              <w:rPr>
+                <w:rFonts w:ascii="Times New Roman" w:cs="Times New Roman" w:eastAsia="Times New Roman" w:hAnsi="Times New Roman"/>
+                <w:sz w:val="20"/>
+                <w:szCs w:val="20"/>
+              </w:rPr>
+            </w:pPr>
+            <w:r>
+              <w:rPr>
+                <w:rFonts w:ascii="Times New Roman" w:cs="Times New Roman" w:eastAsia="Times New Roman" w:hAnsi="Times New Roman"/>
+                <w:sz w:val="20"/>
+                <w:szCs w:val="20"/>
+                <w:rtl w:val="0"/>
+              </w:rPr>
+              <w:t xml:space="preserve">User Interface</w:t>
             </w:r>
           </w:p>
           <w:p>
@@ -19237,7 +19266,7 @@
               </w:rPr>
               <w:t xml:space="preserve">Project Reviewer</w:t>
               <w:br w:type="textWrapping"/>
-              <w:t xml:space="preserve">Designer</w:t>
+              <w:t xml:space="preserve">Requirement Reviewer</w:t>
             </w:r>
             <w:r>
               <w:rPr>
@@ -19262,7 +19291,7 @@
                 <w:szCs w:val="20"/>
                 <w:rtl w:val="0"/>
               </w:rPr>
-              <w:t xml:space="preserve">User Interface</w:t>
+              <w:t xml:space="preserve">Requirement Specifier</w:t>
             </w:r>
           </w:p>
           <w:p>
@@ -19529,31 +19558,6 @@
                 <w:rtl w:val="0"/>
               </w:rPr>
               <w:t xml:space="preserve">System Analyst</w:t>
-            </w:r>
-            <w:r>
-              <w:rPr>
-                <w:rtl w:val="0"/>
-              </w:rPr>
-            </w:r>
-          </w:p>
-          <w:p>
-            <w:pPr>
-              <w:spacing w:line="240" w:lineRule="auto"/>
-              <w:jc w:val="center"/>
-              <w:rPr>
-                <w:rFonts w:ascii="Times New Roman" w:cs="Times New Roman" w:eastAsia="Times New Roman" w:hAnsi="Times New Roman"/>
-                <w:sz w:val="24"/>
-                <w:szCs w:val="24"/>
-              </w:rPr>
-            </w:pPr>
-            <w:r>
-              <w:rPr>
-                <w:rFonts w:ascii="Times New Roman" w:cs="Times New Roman" w:eastAsia="Times New Roman" w:hAnsi="Times New Roman"/>
-                <w:sz w:val="20"/>
-                <w:szCs w:val="20"/>
-                <w:rtl w:val="0"/>
-              </w:rPr>
-              <w:t xml:space="preserve">Requirement Specifier</w:t>
             </w:r>
             <w:r>
               <w:rPr>

</xml_diff>